<commit_message>
feat(Oficial_Tesis): Chapter 3 with conclusions added
</commit_message>
<xml_diff>
--- a/DOC/Informes y elevator pitch/23_10_2023 Informe Tecnico (2).docx
+++ b/DOC/Informes y elevator pitch/23_10_2023 Informe Tecnico (2).docx
@@ -1449,6 +1449,27 @@
     </w:p>
     <w:p>
       <w:pPr>
+        <w:pStyle w:val="854"/>
+        <w:numPr>
+          <w:ilvl w:val="0"/>
+          <w:numId w:val="1"/>
+        </w:numPr>
+        <w:jc w:val="both"/>
+      </w:pPr>
+      <w:r>
+        <w:rPr>
+          <w:highlight w:val="none"/>
+        </w:rPr>
+        <w:t xml:space="preserve">Probar los asistentes creados </w:t>
+      </w:r>
+      <w:r>
+        <w:rPr>
+          <w:highlight w:val="none"/>
+        </w:rPr>
+      </w:r>
+    </w:p>
+    <w:p>
+      <w:pPr>
         <w:pStyle w:val="674"/>
       </w:pPr>
       <w:r>
@@ -1468,12 +1489,14 @@
       </w:r>
       <w:r>
         <w:fldChar w:fldCharType="begin"/>
-        <w:instrText xml:space="preserve"> ADDIN ZOTERO_CITATION {"citationItems":[{"id":"Q3NM8XJU","type":"webpage","title":"Introduction","abstract":"Re-usable components built using Radix UI and Tailwind CSS.","URL":"https://ui.shadcn.com/docs","language":"en","author":[{"family":"shadcn","given":""}],"accessed":{"date-parts":[[2023,10,23]]},"userID":"12642822","index":1,"suppress-author":false}]} </w:instrText>
+        <w:instrText xml:space="preserve"> ADDIN ZOTERO_CITATION {"citationItems":[{"id":"Q3NM8XJU","type":"webpage","title":"Introduction","abstrac</w:instrText>
+      </w:r>
+      <w:r>
+        <w:instrText xml:space="preserve">t":"Re-usable components built using Radix UI and Tailwind CSS.","URL":"https://ui.shadcn.com/docs","language":"en","author":[{"family":"shadcn","given":""}],"accessed":{"date-parts":[[2023,10,23]]},"userID":"12642822","index":1,"suppress-author":false}]} </w:instrText>
       </w:r>
       <w:r>
         <w:fldChar w:fldCharType="separate"/>
       </w:r>
-      <w:r/>
       <w:r>
         <w:t xml:space="preserve">[1]</w:t>
       </w:r>
@@ -3538,31 +3561,6 @@
       <w:r>
         <w:t xml:space="preserve">Esta propuesta sería básicamente una plantilla inicial con la cual contarían todos los asistentes que sean creados en la plataforma.</w:t>
       </w:r>
-      <w:ins w:id="1" w:author="claudia" w:date="2023-11-02T00:09:16Z" oouserid="claudia">
-        <w:r/>
-      </w:ins>
-      <w:ins w:id="2" w:author="claudia" w:date="2023-11-02T00:09:14Z" oouserid="claudia">
-        <w:r>
-          <w:rPr>
-            <w:highlight w:val="none"/>
-          </w:rPr>
-        </w:r>
-      </w:ins>
-      <w:r>
-        <w:rPr>
-          <w:highlight w:val="none"/>
-        </w:rPr>
-      </w:r>
-      <w:r>
-        <w:rPr>
-          <w:highlight w:val="none"/>
-        </w:rPr>
-      </w:r>
-      <w:r>
-        <w:rPr>
-          <w:highlight w:val="none"/>
-        </w:rPr>
-      </w:r>
       <w:r>
         <w:rPr>
           <w:highlight w:val="none"/>
@@ -3591,6 +3589,11 @@
           <w:highlight w:val="none"/>
         </w:rPr>
       </w:r>
+      <w:r>
+        <w:rPr>
+          <w:highlight w:val="none"/>
+        </w:rPr>
+      </w:r>
     </w:p>
     <w:p>
       <w:pPr>
@@ -3601,7 +3604,11 @@
       <w:r>
         <w:t xml:space="preserve">Usuario: ¡Hola!</w:t>
       </w:r>
-      <w:r/>
+      <w:r>
+        <w:rPr>
+          <w:highlight w:val="none"/>
+        </w:rPr>
+      </w:r>
     </w:p>
     <w:p>
       <w:r>
@@ -3713,15 +3720,19 @@
     <w:p>
       <w:pPr>
         <w:rPr>
-          <w:ins w:id="3" w:author="claudia" w:date="2023-11-02T00:09:03Z" oouserid="claudia"/>
+          <w:ins w:id="1" w:author="claudia" w:date="2023-11-02T00:09:03Z" oouserid="claudia"/>
           <w:highlight w:val="none"/>
         </w:rPr>
       </w:pPr>
       <w:r>
         <w:t xml:space="preserve">5. ¡Adiós! Espero haber sido útil. Si tienes más consultas, estaré aquí para ayudarte.</w:t>
       </w:r>
-      <w:ins w:id="4" w:author="claudia" w:date="2023-11-02T00:09:03Z" oouserid="claudia">
-        <w:r/>
+      <w:ins w:id="2" w:author="claudia" w:date="2023-11-02T00:09:03Z" oouserid="claudia">
+        <w:r>
+          <w:rPr>
+            <w:highlight w:val="none"/>
+          </w:rPr>
+        </w:r>
       </w:ins>
     </w:p>
     <w:p>
@@ -3740,6 +3751,11 @@
           <w14:ligatures w14:val="none"/>
         </w:rPr>
       </w:r>
+      <w:r>
+        <w:rPr>
+          <w14:ligatures w14:val="none"/>
+        </w:rPr>
+      </w:r>
     </w:p>
     <w:p>
       <w:pPr>
@@ -3754,20 +3770,14 @@
         </w:rPr>
         <w:t xml:space="preserve">Esta sería la plantilla en inglés.</w:t>
       </w:r>
-      <w:ins w:id="5" w:author="claudia" w:date="2023-11-02T00:09:08Z" oouserid="claudia">
-        <w:r>
-          <w:rPr>
-            <w:highlight w:val="none"/>
-            <w:rPrChange w:id="6" w:author="claudia" w:date="2023-11-02T00:09:07Z" oouserid="claudia">
-              <w:rPr>
-                <w:highlight w:val="none"/>
-              </w:rPr>
-            </w:rPrChange>
-          </w:rPr>
-        </w:r>
-      </w:ins>
       <w:r>
         <w:rPr>
+          <w14:ligatures w14:val="none"/>
+        </w:rPr>
+      </w:r>
+      <w:r>
+        <w:rPr>
+          <w:highlight w:val="none"/>
           <w14:ligatures w14:val="none"/>
         </w:rPr>
       </w:r>
@@ -3784,6 +3794,7 @@
           <w:highlight w:val="none"/>
         </w:rPr>
       </w:r>
+      <w:r/>
     </w:p>
     <w:p>
       <w:r>
@@ -3796,6 +3807,7 @@
           <w:highlight w:val="none"/>
         </w:rPr>
       </w:r>
+      <w:r/>
     </w:p>
     <w:p>
       <w:r>
@@ -3809,21 +3821,7 @@
           <w:highlight w:val="none"/>
         </w:rPr>
       </w:r>
-      <w:r>
-        <w:rPr>
-          <w:highlight w:val="none"/>
-        </w:rPr>
-      </w:r>
-      <w:r>
-        <w:rPr>
-          <w:highlight w:val="none"/>
-        </w:rPr>
-      </w:r>
-      <w:r>
-        <w:rPr>
-          <w:highlight w:val="none"/>
-        </w:rPr>
-      </w:r>
+      <w:r/>
     </w:p>
     <w:p>
       <w:r>
@@ -3837,6 +3835,7 @@
           <w:highlight w:val="none"/>
         </w:rPr>
       </w:r>
+      <w:r/>
     </w:p>
     <w:p>
       <w:r>
@@ -3850,6 +3849,7 @@
           <w:highlight w:val="none"/>
         </w:rPr>
       </w:r>
+      <w:r/>
     </w:p>
     <w:p>
       <w:r>
@@ -3863,6 +3863,7 @@
           <w:highlight w:val="none"/>
         </w:rPr>
       </w:r>
+      <w:r/>
     </w:p>
     <w:p>
       <w:pPr>
@@ -3887,7 +3888,6 @@
           <w:highlight w:val="none"/>
         </w:rPr>
       </w:r>
-      <w:r/>
       <w:r>
         <w:rPr>
           <w:highlight w:val="none"/>
@@ -3911,6 +3911,11 @@
           <w:highlight w:val="none"/>
         </w:rPr>
       </w:r>
+      <w:r>
+        <w:rPr>
+          <w:highlight w:val="none"/>
+        </w:rPr>
+      </w:r>
     </w:p>
     <w:p>
       <w:pPr>
@@ -3928,6 +3933,11 @@
           <w:highlight w:val="none"/>
         </w:rPr>
       </w:r>
+      <w:r>
+        <w:rPr>
+          <w:highlight w:val="none"/>
+        </w:rPr>
+      </w:r>
     </w:p>
     <w:p>
       <w:pPr>
@@ -3951,16 +3961,6 @@
           <w:highlight w:val="none"/>
         </w:rPr>
       </w:r>
-      <w:r>
-        <w:rPr>
-          <w:highlight w:val="none"/>
-        </w:rPr>
-      </w:r>
-      <w:r>
-        <w:rPr>
-          <w:highlight w:val="none"/>
-        </w:rPr>
-      </w:r>
     </w:p>
     <w:p>
       <w:r>
@@ -3974,6 +3974,7 @@
           <w:highlight w:val="none"/>
         </w:rPr>
       </w:r>
+      <w:r/>
     </w:p>
     <w:p>
       <w:r>
@@ -3987,6 +3988,7 @@
           <w:highlight w:val="none"/>
         </w:rPr>
       </w:r>
+      <w:r/>
     </w:p>
     <w:p>
       <w:r>
@@ -4000,6 +4002,7 @@
           <w:highlight w:val="none"/>
         </w:rPr>
       </w:r>
+      <w:r/>
     </w:p>
     <w:p>
       <w:r>
@@ -4013,6 +4016,7 @@
           <w:highlight w:val="none"/>
         </w:rPr>
       </w:r>
+      <w:r/>
     </w:p>
     <w:p>
       <w:r>
@@ -4026,6 +4030,7 @@
           <w:highlight w:val="none"/>
         </w:rPr>
       </w:r>
+      <w:r/>
     </w:p>
     <w:p>
       <w:pPr>
@@ -4037,6 +4042,57 @@
       <w:r>
         <w:t xml:space="preserve">Análisis crítico de las obsolescencias de la tesis de Ernesto Duvalón</w:t>
       </w:r>
+      <w:r>
+        <w:rPr>
+          <w:highlight w:val="none"/>
+        </w:rPr>
+      </w:r>
+    </w:p>
+    <w:p>
+      <w:pPr>
+        <w:jc w:val="both"/>
+      </w:pPr>
+      <w:r>
+        <w:t xml:space="preserve">A lo largo de e</w:t>
+      </w:r>
+      <w:r>
+        <w:t xml:space="preserve">ste año se ha realizado un gran avance en la inteligencia artificial, y como era de esperar el campo de el procesamiento del lenguaje natural, ha tenido un avance directamente proporcional al avance de la IA</w:t>
+      </w:r>
+      <w:r>
+        <w:t xml:space="preserve">. En el caso de la forma en la que se generan las</w:t>
+      </w:r>
+      <w:r>
+        <w:t xml:space="preserve"> preguntas y respuestas, </w:t>
+      </w:r>
+      <w:r>
+        <w:t xml:space="preserve">esta sería muy laboriosa</w:t>
+      </w:r>
+      <w:r>
+        <w:t xml:space="preserve">, porque en este caso, se utilizarían dos modelos, un generador de preguntas y un generador de respuestas, otro punto a tener en cuenta es que estos modelos no tienen la capacidad de análisi</w:t>
+      </w:r>
+      <w:r>
+        <w:t xml:space="preserve">s que tienen los largos modelos del lenguaje como Llama 2 entonces las preguntas generadas siempre tendrán un formato predeterminado, por último la cantidad de parámetros con la que ha sido entrenado el modelo utilizado en esa tesis es de 248 Millones, mie</w:t>
+      </w:r>
+      <w:r>
+        <w:t xml:space="preserve">ntras que el modelo de Llama 2 que se va a utilizar tiene 7 Billones de parámetros y este cuenta con el reconocimiento de varios idiomas, cosa de </w:t>
+      </w:r>
+      <w:r>
+        <w:t xml:space="preserve">la cual el modelo de bert carece.</w:t>
+      </w:r>
+      <w:r>
+        <w:rPr>
+          <w:rStyle w:val="855"/>
+        </w:rPr>
+      </w:r>
+      <w:r/>
+    </w:p>
+    <w:p>
+      <w:pPr>
+        <w:pStyle w:val="675"/>
+      </w:pPr>
+      <w:r>
+        <w:t xml:space="preserve">Porqué Llama 2 sobre los otros LLM</w:t>
+      </w:r>
       <w:r/>
     </w:p>
     <w:p>
@@ -4044,63 +4100,10 @@
         <w:jc w:val="both"/>
       </w:pPr>
       <w:r>
-        <w:t xml:space="preserve">A lo largo de e</w:t>
-      </w:r>
-      <w:r>
-        <w:t xml:space="preserve">ste año se ha realizado un gran avance en la inteligencia artificial, y como era de esperar el campo de el procesamiento del lenguaje natural, ha tenido un avance directamente proporcional al avance de la IA</w:t>
-      </w:r>
-      <w:r>
-        <w:t xml:space="preserve">. En el caso de la forma en la que se generan las</w:t>
-      </w:r>
-      <w:r>
-        <w:t xml:space="preserve"> preguntas y respuestas, </w:t>
-      </w:r>
-      <w:r>
-        <w:t xml:space="preserve">esta sería muy laboriosa</w:t>
-      </w:r>
-      <w:r>
-        <w:t xml:space="preserve">, porque en este caso, se utilizarían dos modelos, un generador de preguntas y un generador de respuestas, otro punto a tener en cuenta es que estos modelos no tienen la capacidad de análisi</w:t>
-      </w:r>
-      <w:r>
-        <w:t xml:space="preserve">s que tienen los largos modelos del lenguaje como Llama 2 entonces las preguntas generadas siempre tendrán un formato predeterminado, por último la cantidad de parámetros con la que ha sido entrenado el modelo utilizado en esa tesis es de 248 Millones, mie</w:t>
-      </w:r>
-      <w:r>
-        <w:t xml:space="preserve">ntras que el modelo de Llama 2 que se va a utilizar tiene 7 Billones de parámetros y este cuenta con el reconocimiento de varios idiomas, cosa de </w:t>
-      </w:r>
-      <w:r>
-        <w:t xml:space="preserve">la cual el modelo de bert carece.</w:t>
-      </w:r>
-      <w:r>
-        <w:rPr>
-          <w:rStyle w:val="855"/>
-        </w:rPr>
-      </w:r>
-      <w:r/>
-    </w:p>
-    <w:p>
-      <w:pPr>
-        <w:pStyle w:val="675"/>
-      </w:pPr>
-      <w:r>
-        <w:t xml:space="preserve">Porqué Llama 2 sobre los otros LLM</w:t>
-      </w:r>
-      <w:r/>
-    </w:p>
-    <w:p>
-      <w:pPr>
-        <w:jc w:val="both"/>
-      </w:pPr>
-      <w:r/>
-      <w:commentRangeStart w:id="3"/>
-      <w:r>
         <w:t xml:space="preserve">Se podría pensar que la elección de Llama</w:t>
       </w:r>
       <w:r>
         <w:t xml:space="preserve"> se basa en que es Open Source, pero no, la realidad es que Llama frente a modelos como GPT-3.5, PALM y FALCON, tiene un rendimiento bastante adecuado y las métricas que se muestran a continuación lo demuestran.</w:t>
-      </w:r>
-      <w:commentRangeEnd w:id="3"/>
-      <w:r>
-        <w:commentReference w:id="3"/>
       </w:r>
       <w:r>
         <w:rPr>
@@ -4225,12 +4228,17 @@
       </w:r>
       <w:r>
         <w:fldChar w:fldCharType="begin"/>
-        <w:instrText xml:space="preserve"> ADDIN ZOTERO_CITATION {"citationItems":[{"id":"HRFDXRQA","type":"post-weblog","title":"Brief Review — Llama 2: Open Foundation and Fine-Tuned Chat Models","container-title":"Medium","abstract":"Llama 2, Open Source and Released","URL":"https://sh-tsang.medium.com/brief-review-llama-2-open-foundation-and-fine-tuned-chat-models-6666eb8b56b7","shortTitle":"Brief Review — Llama 2","language":"en","author":[{"family":"Tsang","given":"Sik-Ho"}],"issued":{"date-parts":[[2023,8,5]]},"accessed":{"date-parts":[[2023,10,28]]},"userID":"12642822","index":2,"short-title":"Brief Review — Llama 2","title-short":"Brief Review — Llama 2","suppress-author":false}]} </w:instrText>
+        <w:instrText xml:space="preserve"> ADDIN ZOTERO_CITATION {"citationItems":[{"id":"HRFDXRQA","type":"post-weblog","title":"Brief Review — Llama 2: Open Foundation and Fine-Tuned Ch</w:instrText>
+      </w:r>
+      <w:r>
+        <w:instrText xml:space="preserve">at Models","container-title":"Medium","abstract":"Llama 2, Open Source and Released","URL":"https://sh-tsang.medium.com/brief-review-llama-2-open-foundation-and-fine-tuned-chat-models-6666eb8b56b7","shortTitle":"Brief Review — Llama 2","language":"en","aut</w:instrText>
+      </w:r>
+      <w:r>
+        <w:instrText xml:space="preserve">hor":[{"family":"Tsang","given":"Sik-Ho"}],"issued":{"date-parts":[[2023,8,5]]},"accessed":{"date-parts":[[2023,10,28]]},"userID":"12642822","index":2,"short-title":"Brief Review — Llama 2","title-short":"Brief Review — Llama 2","suppress-author":false}]} </w:instrText>
       </w:r>
       <w:r>
         <w:fldChar w:fldCharType="separate"/>
       </w:r>
-      <w:r/>
       <w:r>
         <w:t xml:space="preserve">[2]</w:t>
       </w:r>
@@ -4358,12 +4366,17 @@
       </w:r>
       <w:r>
         <w:fldChar w:fldCharType="begin"/>
-        <w:instrText xml:space="preserve"> ADDIN ZOTERO_CITATION {"citationItems":[{"id":"HRFDXRQA","type":"post-weblog","title":"Brief Review — Llama 2: Open Foundation and Fine-Tuned Chat Models","container-title":"Medium","abstract":"Llama 2, Open Source and Released","URL":"https://sh-tsang.medium.com/brief-review-llama-2-open-foundation-and-fine-tuned-chat-models-6666eb8b56b7","shortTitle":"Brief Review — Llama 2","language":"en","author":[{"family":"Tsang","given":"Sik-Ho"}],"issued":{"date-parts":[[2023,8,5]]},"accessed":{"date-parts":[[2023,10,28]]},"userID":"12642822","index":2,"short-title":"Brief Review — Llama 2","title-short":"Brief Review — Llama 2","suppress-author":false}]} </w:instrText>
+        <w:instrText xml:space="preserve"> ADDIN ZOTERO_CITATION {"citationItems":[{"id":"HRFDXRQA","type":"post-weblog","title":"Brief Review — Llama 2: Open Foundation and Fine-Tuned Ch</w:instrText>
+      </w:r>
+      <w:r>
+        <w:instrText xml:space="preserve">at Models","container-title":"Medium","abstract":"Llama 2, Open Source and Released","URL":"https://sh-tsang.medium.com/brief-review-llama-2-open-foundation-and-fine-tuned-chat-models-6666eb8b56b7","shortTitle":"Brief Review — Llama 2","language":"en","aut</w:instrText>
+      </w:r>
+      <w:r>
+        <w:instrText xml:space="preserve">hor":[{"family":"Tsang","given":"Sik-Ho"}],"issued":{"date-parts":[[2023,8,5]]},"accessed":{"date-parts":[[2023,10,28]]},"userID":"12642822","index":2,"short-title":"Brief Review — Llama 2","title-short":"Brief Review — Llama 2","suppress-author":false}]} </w:instrText>
       </w:r>
       <w:r>
         <w:fldChar w:fldCharType="separate"/>
       </w:r>
-      <w:r/>
       <w:r>
         <w:t xml:space="preserve">[2]</w:t>
       </w:r>
@@ -4397,57 +4410,63 @@
       <w:r>
         <w:t xml:space="preserve">Llama 2 para el desarrollo de esta tesis es que se le puede realizar fine-tuning para lograr que el modelo realice el proceso de generación de preguntas y respuestas con una mayor precisión. </w:t>
       </w:r>
+      <w:commentRangeStart w:id="3"/>
+      <w:r>
+        <w:t xml:space="preserve">Además, este proceso se podría llevar a cabo de forma local</w:t>
+      </w:r>
+      <w:r>
+        <w:t xml:space="preserve">, ya que los requisitos de hardware de este modelo permiten ejecutarlo sin necesidad de una GPU</w:t>
+      </w:r>
+      <w:commentRangeEnd w:id="3"/>
+      <w:r>
+        <w:commentReference w:id="3"/>
+      </w:r>
+      <w:r>
+        <w:t xml:space="preserve">. </w:t>
+      </w:r>
       <w:commentRangeStart w:id="4"/>
       <w:r>
-        <w:t xml:space="preserve">Además, este proceso se podría llevar a cabo de forma local</w:t>
-      </w:r>
-      <w:r>
-        <w:t xml:space="preserve">, ya que los requisitos de hardware de este modelo permiten ejecutarlo sin necesidad de una GPU</w:t>
+        <w:t xml:space="preserve">Estos dos aspectos son importantes, ya que los modelos anteriormente mencionados carecen de ellos, algunos modelos no permiten el fine-</w:t>
+      </w:r>
+      <w:r>
+        <w:t xml:space="preserve">tuning por su licencia, mientras que otros son muy costosos en cuanto a recursos de hardware </w:t>
+      </w:r>
+      <w:r>
+        <w:fldChar w:fldCharType="begin"/>
+        <w:instrText xml:space="preserve"> ADDIN ZOTERO_CITATION {"citationItems":[{"id":"9TE7G7ZT",</w:instrText>
+      </w:r>
+      <w:r>
+        <w:instrText xml:space="preserve">"type":"webpage","title":"Top Large Language Models (LLMs): GPT-4, LLaMA 2, Mistral 7B, ChatGPT, and More","container-title":"Vectara","abstract":"The top large language models along with recommendations for when to use each based upon needs like API, tuna</w:instrText>
+      </w:r>
+      <w:r>
+        <w:instrText xml:space="preserve">ble, or fully hosted. Updated regularly.","URL":"https://vectara.com/top-large-language-models-llms-gpt-4-llama-gato-bloom-and-when-to-choose-one-over-the-other/","shortTitle":"Top Large Language Models (LLMs)","language":"en-US","author":[{"family":"Kazi"</w:instrText>
+      </w:r>
+      <w:r>
+        <w:instrText xml:space="preserve">,"given":"Suleman"}],"issued":{"date-parts":[[2023,10,17]]},"accessed":{"date-parts":[[2023,11,2]]},"userID":"12642822","index":3,"short-title":"Top Large Language Models (LLMs)","title-short":"Top Large Language Models (LLMs)","suppress-author":false}]} </w:instrText>
+        <w:fldChar w:fldCharType="separate"/>
+      </w:r>
+      <w:r>
+        <w:t xml:space="preserve">[3]</w:t>
+      </w:r>
+      <w:r>
+        <w:fldChar w:fldCharType="end"/>
+      </w:r>
+      <w:r>
+        <w:t xml:space="preserve">.</w:t>
       </w:r>
       <w:commentRangeEnd w:id="4"/>
       <w:r>
         <w:commentReference w:id="4"/>
       </w:r>
       <w:r>
-        <w:t xml:space="preserve">. </w:t>
-      </w:r>
-      <w:commentRangeStart w:id="5"/>
-      <w:r>
-        <w:t xml:space="preserve">Estos dos aspectos son importantes, ya que los modelos anteriormente mencionados carecen de ellos, algunos modelos no permiten el fine-</w:t>
-      </w:r>
-      <w:r>
-        <w:t xml:space="preserve">tuning por su licencia, mientras que otros son muy costosos en cuanto a recursos de hardware </w:t>
-      </w:r>
-      <w:r>
-        <w:fldChar w:fldCharType="begin"/>
-        <w:instrText xml:space="preserve"> ADDIN ZOTERO_CITATION {"citationItems":[{"id":"9TE7G7ZT","type":"webpage","title":"Top Large Language Models (LLMs): GPT-4, LLaMA 2, Mistral 7B, ChatGPT, and More","container-title":"Vectara","abstract":"The top large language models along with recommendations for when to use each based upon needs like API, tunable, or fully hosted. Updated regularly.","URL":"https://vectara.com/top-large-language-models-llms-gpt-4-llama-gato-bloom-and-when-to-choose-one-over-the-other/","shortTitle":"Top Large Language Models (LLMs)","language":"en-US","author":[{"family":"Kazi","given":"Suleman"}],"issued":{"date-parts":[[2023,10,17]]},"accessed":{"date-parts":[[2023,11,2]]},"userID":"12642822","index":3,"short-title":"Top Large Language Models (LLMs)","title-short":"Top Large Language Models (LLMs)","suppress-author":false}]} </w:instrText>
-        <w:fldChar w:fldCharType="separate"/>
-      </w:r>
-      <w:r/>
-      <w:r>
-        <w:t xml:space="preserve">[3]</w:t>
-      </w:r>
-      <w:r>
-        <w:fldChar w:fldCharType="end"/>
-      </w:r>
-      <w:r>
-        <w:t xml:space="preserve">.</w:t>
-      </w:r>
-      <w:commentRangeEnd w:id="5"/>
-      <w:r>
-        <w:commentReference w:id="5"/>
+        <w:br w:type="page" w:clear="all"/>
       </w:r>
       <w:r>
         <w:rPr>
           <w:rStyle w:val="855"/>
+          <w:highlight w:val="none"/>
         </w:rPr>
       </w:r>
-      <w:r/>
-      <w:r>
-        <w:br w:type="page" w:clear="all"/>
-      </w:r>
-      <w:r/>
-      <w:r/>
       <w:r>
         <w:rPr>
           <w:rStyle w:val="855"/>
@@ -4494,11 +4513,17 @@
         <w:br/>
         <w:t xml:space="preserve">  </w:t>
         <w:br/>
-        <w:t xml:space="preserve">    [2]S.-H. Tsang, “Brief Review — Llama 2: Open Foundation and Fine-Tuned Chat Models,” Medium. Accessed: Oct. 28, 2023. [Online]. Available: https://sh-tsang.medium.com/brief-review-llama-2-open-foundation-and-fine-tuned-chat-models-6666eb8b56b7</w:t>
+        <w:t xml:space="preserve">    [2</w:t>
+      </w:r>
+      <w:r>
+        <w:t xml:space="preserve">]S.-H. Tsang, “Brief Review — Llama 2: Open Foundation and Fine-Tuned Chat Models,” Medium. Accessed: Oct. 28, 2023. [Online]. Available: https://sh-tsang.medium.com/brief-review-llama-2-open-foundation-and-fine-tuned-chat-models-6666eb8b56b7</w:t>
         <w:br/>
         <w:t xml:space="preserve">  </w:t>
         <w:br/>
-        <w:t xml:space="preserve">    [3]S. Kazi, “Top Large Language Models (LLMs): GPT-4, LLaMA 2, Mistral 7B, ChatGPT, and More,” Vectara. Accessed: Nov. 02, 2023. [Online]. Available: https://vectara.com/top-large-language-models-llms-gpt-4-llama-gato-bloom-and-when-to-choose-one-over-the-other</w:t>
+        <w:t xml:space="preserve">    [3]S. </w:t>
+      </w:r>
+      <w:r>
+        <w:t xml:space="preserve">Kazi, “Top Large Language Models (LLMs): GPT-4, LLaMA 2, Mistral 7B, ChatGPT, and More,” Vectara. Accessed: Nov. 02, 2023. [Online]. Available: https://vectara.com/top-large-language-models-llms-gpt-4-llama-gato-bloom-and-when-to-choose-one-over-the-other</w:t>
         <w:br/>
       </w:r>
       <w:r>
@@ -4509,7 +4534,6 @@
           <w:lang w:val="en-US"/>
         </w:rPr>
       </w:r>
-      <w:r/>
       <w:r/>
     </w:p>
     <w:p>
@@ -4619,7 +4643,7 @@
 
 <file path=word/comments.xml><?xml version="1.0" encoding="utf-8"?>
 <w:comments xmlns:wpc="http://schemas.microsoft.com/office/word/2010/wordprocessingCanvas" xmlns:mc="http://schemas.openxmlformats.org/markup-compatibility/2006" xmlns:o="urn:schemas-microsoft-com:office:office" xmlns:r="http://schemas.openxmlformats.org/officeDocument/2006/relationships" xmlns:m="http://schemas.openxmlformats.org/officeDocument/2006/math" xmlns:v="urn:schemas-microsoft-com:vml" xmlns:wp14="http://schemas.microsoft.com/office/word/2010/wordprocessingDrawing" xmlns:wp="http://schemas.openxmlformats.org/drawingml/2006/wordprocessingDrawing" xmlns:w10="urn:schemas-microsoft-com:office:word" xmlns:w="http://schemas.openxmlformats.org/wordprocessingml/2006/main" xmlns:w14="http://schemas.microsoft.com/office/word/2010/wordml" xmlns:w15="http://schemas.microsoft.com/office/word/2012/wordml" xmlns:wpg="http://schemas.microsoft.com/office/word/2010/wordprocessingGroup" xmlns:wpi="http://schemas.microsoft.com/office/word/2010/wordprocessingInk" xmlns:wne="http://schemas.microsoft.com/office/word/2006/wordml" xmlns:wps="http://schemas.microsoft.com/office/word/2010/wordprocessingShape" mc:Ignorable="w14 w15 wp14">
-  <w:comment w:id="5" w:author="Dionis" w:date="2023-10-30T19:31:00Z" w:initials="D">
+  <w:comment w:id="4" w:author="Dionis" w:date="2023-10-30T19:31:00Z" w:initials="D">
     <w:p>
       <w:pPr>
         <w:spacing w:line="240" w:after="0" w:lineRule="auto" w:before="0"/>
@@ -4635,7 +4659,7 @@
       </w:r>
     </w:p>
   </w:comment>
-  <w:comment w:id="4" w:author="Dionis" w:date="2023-10-30T19:30:00Z" w:initials="D">
+  <w:comment w:id="3" w:author="Dionis" w:date="2023-10-30T19:30:00Z" w:initials="D">
     <w:p>
       <w:pPr>
         <w:spacing w:line="240" w:after="0" w:lineRule="auto" w:before="0"/>
@@ -4648,22 +4672,6 @@
           <w:sz w:val="22"/>
         </w:rPr>
         <w:t xml:space="preserve">Aquí debes pensar en la idea de como será en producción no en un notebook.</w:t>
-      </w:r>
-    </w:p>
-  </w:comment>
-  <w:comment w:id="3" w:author="Dionis" w:date="2023-10-30T19:28:00Z" w:initials="D">
-    <w:p>
-      <w:pPr>
-        <w:spacing w:line="240" w:after="0" w:lineRule="auto" w:before="0"/>
-        <w:ind w:firstLine="0" w:left="0" w:right="0"/>
-        <w:jc w:val="left"/>
-      </w:pPr>
-      <w:r>
-        <w:rPr>
-          <w:rFonts w:eastAsia="Arial" w:ascii="Arial" w:hAnsi="Arial" w:cs="Arial"/>
-          <w:sz w:val="22"/>
-        </w:rPr>
-        <w:t xml:space="preserve">REFERENCIA</w:t>
       </w:r>
     </w:p>
   </w:comment>
@@ -4748,7 +4756,7 @@
 
 <file path=word/commentsDocument.xml><?xml version="1.0" encoding="utf-8"?>
 <w:comments xmlns:wpc="http://schemas.microsoft.com/office/word/2010/wordprocessingCanvas" xmlns:mc="http://schemas.openxmlformats.org/markup-compatibility/2006" xmlns:o="urn:schemas-microsoft-com:office:office" xmlns:r="http://schemas.openxmlformats.org/officeDocument/2006/relationships" xmlns:m="http://schemas.openxmlformats.org/officeDocument/2006/math" xmlns:v="urn:schemas-microsoft-com:vml" xmlns:wp14="http://schemas.microsoft.com/office/word/2010/wordprocessingDrawing" xmlns:wp="http://schemas.openxmlformats.org/drawingml/2006/wordprocessingDrawing" xmlns:w10="urn:schemas-microsoft-com:office:word" xmlns:w="http://schemas.openxmlformats.org/wordprocessingml/2006/main" xmlns:w14="http://schemas.microsoft.com/office/word/2010/wordml" xmlns:w15="http://schemas.microsoft.com/office/word/2012/wordml" xmlns:wpg="http://schemas.microsoft.com/office/word/2010/wordprocessingGroup" xmlns:wpi="http://schemas.microsoft.com/office/word/2010/wordprocessingInk" xmlns:wne="http://schemas.microsoft.com/office/word/2006/wordml" xmlns:wps="http://schemas.microsoft.com/office/word/2010/wordprocessingShape" mc:Ignorable="w14 w15 wp14">
-  <w:comment w:id="0" w:author="Dionis" w:date="2023-10-30T19:27:00Z" w:initials="D">
+  <w:comment w:id="0" w:author="Dionis" w:date="2023-10-30T19:29:00Z" w:initials="D">
     <w:p>
       <w:pPr>
         <w:spacing w:line="240" w:after="0" w:lineRule="auto" w:before="0"/>
@@ -4760,39 +4768,7 @@
           <w:rFonts w:eastAsia="Arial" w:ascii="Arial" w:hAnsi="Arial" w:cs="Arial"/>
           <w:sz w:val="22"/>
         </w:rPr>
-        <w:t xml:space="preserve">Usar lenguaje respetuoso y profesional</w:t>
-      </w:r>
-    </w:p>
-  </w:comment>
-  <w:comment w:id="1" w:author="Dionis" w:date="2023-10-30T19:27:00Z" w:initials="D">
-    <w:p>
-      <w:pPr>
-        <w:spacing w:line="240" w:after="0" w:lineRule="auto" w:before="0"/>
-        <w:ind w:firstLine="0" w:left="0" w:right="0"/>
-        <w:jc w:val="left"/>
-      </w:pPr>
-      <w:r>
-        <w:rPr>
-          <w:rFonts w:eastAsia="Arial" w:ascii="Arial" w:hAnsi="Arial" w:cs="Arial"/>
-          <w:sz w:val="22"/>
-        </w:rPr>
-        <w:t xml:space="preserve">REFERENCIAS</w:t>
-      </w:r>
-    </w:p>
-  </w:comment>
-  <w:comment w:id="2" w:author="Dionis" w:date="2023-10-30T19:20:00Z" w:initials="D">
-    <w:p>
-      <w:pPr>
-        <w:spacing w:line="240" w:after="0" w:lineRule="auto" w:before="0"/>
-        <w:ind w:firstLine="0" w:left="0" w:right="0"/>
-        <w:jc w:val="left"/>
-      </w:pPr>
-      <w:r>
-        <w:rPr>
-          <w:rFonts w:eastAsia="Arial" w:ascii="Arial" w:hAnsi="Arial" w:cs="Arial"/>
-          <w:sz w:val="22"/>
-        </w:rPr>
-        <w:t xml:space="preserve">Fijate que el conocimiento es de archivos e imafgenes te sugiero que sea un Wizard donde en un paso el pueda poner un máximo de archivos y en el de imágenes las imágenes con una pequeña descripción, también con un limite de cantidad y tamaño de archivo. </w:t>
+        <w:t xml:space="preserve">OJOOO las comparaciones las debes hacer en cuanto a la tarea de generacion de preguntas y rspuestas y como lo reflejas no parece que sea en esa tarea</w:t>
       </w:r>
     </w:p>
     <w:p>
@@ -4806,7 +4782,7 @@
           <w:rFonts w:eastAsia="Arial" w:ascii="Arial" w:hAnsi="Arial" w:cs="Arial"/>
           <w:sz w:val="22"/>
         </w:rPr>
-        <w:t xml:space="preserve"/>
+        <w:t xml:space="preserve">A que se refgiene en la imagen a X-Shot</w:t>
       </w:r>
     </w:p>
     <w:p>
@@ -4820,11 +4796,11 @@
           <w:rFonts w:eastAsia="Arial" w:ascii="Arial" w:hAnsi="Arial" w:cs="Arial"/>
           <w:sz w:val="22"/>
         </w:rPr>
-        <w:t xml:space="preserve">Lo mismo para editar.</w:t>
+        <w:t xml:space="preserve">La tabla esta chiquita porque no la rediseñas tu porque se ve mal editada en la imagen</w:t>
       </w:r>
     </w:p>
   </w:comment>
-  <w:comment w:id="3" w:author="claudia" w:date="2023-10-31T11:39:19Z" w:initials="c">
+  <w:comment w:id="1" w:author="claudia" w:date="2023-11-01T20:56:02Z" w:initials="c">
     <w:p>
       <w:pPr>
         <w:spacing w:line="240" w:after="0" w:lineRule="auto" w:before="0"/>
@@ -4836,11 +4812,11 @@
           <w:rFonts w:eastAsia="Arial" w:ascii="Arial" w:hAnsi="Arial" w:cs="Arial"/>
           <w:sz w:val="22"/>
         </w:rPr>
-        <w:t xml:space="preserve">La mejor opcion es estandarizarlo, solo un archivo (pdf, docx, txt) y ya así el sistema no tiene que hacer OCR con las imagenes ni nada de ese estilo, lo hago para que no consuma recursos en exceso, porque me afectaria con mi hardware a la hora de probarlo</w:t>
+        <w:t xml:space="preserve">En el articulo donde la encontre tenia mala calidad, la pase por una web que la mejora, y mejoró bastante</w:t>
       </w:r>
     </w:p>
   </w:comment>
-  <w:comment w:id="4" w:author="Dionis" w:date="2023-10-30T19:24:00Z" w:initials="D">
+  <w:comment w:id="2" w:author="Dionis" w:date="2023-10-30T19:28:00Z" w:initials="D">
     <w:p>
       <w:pPr>
         <w:spacing w:line="240" w:after="0" w:lineRule="auto" w:before="0"/>
@@ -4852,11 +4828,11 @@
           <w:rFonts w:eastAsia="Arial" w:ascii="Arial" w:hAnsi="Arial" w:cs="Arial"/>
           <w:sz w:val="22"/>
         </w:rPr>
-        <w:t xml:space="preserve">Porque aquí no aparece la parte del backend donde se crear el asistente pero se debe extraer la información si hay documento e imágenes  usar los LLM y estera que tiene mas iteracciones aquí solo es SISTEMA y lo que quiero es que aprovechemos y describamos todo el flujo para ir viendo si hay algo que modificar.</w:t>
+        <w:t xml:space="preserve">REFERENCIA</w:t>
       </w:r>
     </w:p>
   </w:comment>
-  <w:comment w:id="5" w:author="Dionis" w:date="2023-10-30T19:28:00Z" w:initials="D">
+  <w:comment w:id="3" w:author="Dionis" w:date="2023-10-30T19:24:00Z" w:initials="D">
     <w:p>
       <w:pPr>
         <w:spacing w:line="240" w:after="0" w:lineRule="auto" w:before="0"/>
@@ -4868,11 +4844,11 @@
           <w:rFonts w:eastAsia="Arial" w:ascii="Arial" w:hAnsi="Arial" w:cs="Arial"/>
           <w:sz w:val="22"/>
         </w:rPr>
-        <w:t xml:space="preserve">REFERENCIA</w:t>
+        <w:t xml:space="preserve">Porque aquí no aparece la parte del backend donde se crear el asistente pero se debe extraer la información si hay documento e imágenes  usar los LLM y estera que tiene mas iteracciones aquí solo es SISTEMA y lo que quiero es que aprovechemos y describamos todo el flujo para ir viendo si hay algo que modificar.</w:t>
       </w:r>
     </w:p>
   </w:comment>
-  <w:comment w:id="6" w:author="Dionis" w:date="2023-10-30T19:29:00Z" w:initials="D">
+  <w:comment w:id="4" w:author="Dionis" w:date="2023-10-30T19:20:00Z" w:initials="D">
     <w:p>
       <w:pPr>
         <w:spacing w:line="240" w:after="0" w:lineRule="auto" w:before="0"/>
@@ -4884,7 +4860,7 @@
           <w:rFonts w:eastAsia="Arial" w:ascii="Arial" w:hAnsi="Arial" w:cs="Arial"/>
           <w:sz w:val="22"/>
         </w:rPr>
-        <w:t xml:space="preserve">OJOOO las comparaciones las debes hacer en cuanto a la tarea de generacion de preguntas y rspuestas y como lo reflejas no parece que sea en esa tarea</w:t>
+        <w:t xml:space="preserve">Fijate que el conocimiento es de archivos e imafgenes te sugiero que sea un Wizard donde en un paso el pueda poner un máximo de archivos y en el de imágenes las imágenes con una pequeña descripción, también con un limite de cantidad y tamaño de archivo. </w:t>
       </w:r>
     </w:p>
     <w:p>
@@ -4898,7 +4874,7 @@
           <w:rFonts w:eastAsia="Arial" w:ascii="Arial" w:hAnsi="Arial" w:cs="Arial"/>
           <w:sz w:val="22"/>
         </w:rPr>
-        <w:t xml:space="preserve">A que se refgiene en la imagen a X-Shot</w:t>
+        <w:t xml:space="preserve"/>
       </w:r>
     </w:p>
     <w:p>
@@ -4912,11 +4888,11 @@
           <w:rFonts w:eastAsia="Arial" w:ascii="Arial" w:hAnsi="Arial" w:cs="Arial"/>
           <w:sz w:val="22"/>
         </w:rPr>
-        <w:t xml:space="preserve">La tabla esta chiquita porque no la rediseñas tu porque se ve mal editada en la imagen</w:t>
+        <w:t xml:space="preserve">Lo mismo para editar.</w:t>
       </w:r>
     </w:p>
   </w:comment>
-  <w:comment w:id="7" w:author="claudia" w:date="2023-11-01T20:56:02Z" w:initials="c">
+  <w:comment w:id="5" w:author="claudia" w:date="2023-10-31T11:39:19Z" w:initials="c">
     <w:p>
       <w:pPr>
         <w:spacing w:line="240" w:after="0" w:lineRule="auto" w:before="0"/>
@@ -4928,7 +4904,39 @@
           <w:rFonts w:eastAsia="Arial" w:ascii="Arial" w:hAnsi="Arial" w:cs="Arial"/>
           <w:sz w:val="22"/>
         </w:rPr>
-        <w:t xml:space="preserve">En el articulo donde la encontre tenia mala calidad, la pase por una web que la mejora, y mejoró bastante</w:t>
+        <w:t xml:space="preserve">La mejor opcion es estandarizarlo, solo un archivo (pdf, docx, txt) y ya así el sistema no tiene que hacer OCR con las imagenes ni nada de ese estilo, lo hago para que no consuma recursos en exceso, porque me afectaria con mi hardware a la hora de probarlo</w:t>
+      </w:r>
+    </w:p>
+  </w:comment>
+  <w:comment w:id="6" w:author="Dionis" w:date="2023-10-30T19:27:00Z" w:initials="D">
+    <w:p>
+      <w:pPr>
+        <w:spacing w:line="240" w:after="0" w:lineRule="auto" w:before="0"/>
+        <w:ind w:firstLine="0" w:left="0" w:right="0"/>
+        <w:jc w:val="left"/>
+      </w:pPr>
+      <w:r>
+        <w:rPr>
+          <w:rFonts w:eastAsia="Arial" w:ascii="Arial" w:hAnsi="Arial" w:cs="Arial"/>
+          <w:sz w:val="22"/>
+        </w:rPr>
+        <w:t xml:space="preserve">Usar lenguaje respetuoso y profesional</w:t>
+      </w:r>
+    </w:p>
+  </w:comment>
+  <w:comment w:id="7" w:author="Dionis" w:date="2023-10-30T19:28:00Z" w:initials="D">
+    <w:p>
+      <w:pPr>
+        <w:spacing w:line="240" w:after="0" w:lineRule="auto" w:before="0"/>
+        <w:ind w:firstLine="0" w:left="0" w:right="0"/>
+        <w:jc w:val="left"/>
+      </w:pPr>
+      <w:r>
+        <w:rPr>
+          <w:rFonts w:eastAsia="Arial" w:ascii="Arial" w:hAnsi="Arial" w:cs="Arial"/>
+          <w:sz w:val="22"/>
+        </w:rPr>
+        <w:t xml:space="preserve">REFERENCIA</w:t>
       </w:r>
     </w:p>
   </w:comment>
@@ -4940,22 +4948,21 @@
   <w15:commentEx w15:paraId="00000001" w15:done="0"/>
   <w15:commentEx w15:paraId="00000002" w15:done="0"/>
   <w15:commentEx w15:paraId="00000003" w15:done="0"/>
-  <w15:commentEx w15:paraId="00000004" w15:done="0"/>
-  <w15:commentEx w15:paraId="00000007" w15:done="0"/>
-  <w15:commentEx w15:paraId="00000008" w15:paraIdParent="00000007" w15:done="0"/>
+  <w15:commentEx w15:paraId="00000006" w15:done="0"/>
+  <w15:commentEx w15:paraId="00000007" w15:paraIdParent="00000006" w15:done="0"/>
 </w15:commentsEx>
 </file>
 
 <file path=word/commentsExtendedDocument.xml><?xml version="1.0" encoding="utf-8"?>
 <w15:commentsEx xmlns:wpc="http://schemas.microsoft.com/office/word/2010/wordprocessingCanvas" xmlns:mc="http://schemas.openxmlformats.org/markup-compatibility/2006" xmlns:o="urn:schemas-microsoft-com:office:office" xmlns:r="http://schemas.openxmlformats.org/officeDocument/2006/relationships" xmlns:m="http://schemas.openxmlformats.org/officeDocument/2006/math" xmlns:v="urn:schemas-microsoft-com:vml" xmlns:wp14="http://schemas.microsoft.com/office/word/2010/wordprocessingDrawing" xmlns:wp="http://schemas.openxmlformats.org/drawingml/2006/wordprocessingDrawing" xmlns:w10="urn:schemas-microsoft-com:office:word" xmlns:w="http://schemas.openxmlformats.org/wordprocessingml/2006/main" xmlns:w14="http://schemas.microsoft.com/office/word/2010/wordml" xmlns:w15="http://schemas.microsoft.com/office/word/2012/wordml" xmlns:wpg="http://schemas.microsoft.com/office/word/2010/wordprocessingGroup" xmlns:wpi="http://schemas.microsoft.com/office/word/2010/wordprocessingInk" xmlns:wne="http://schemas.microsoft.com/office/word/2006/wordml" xmlns:wps="http://schemas.microsoft.com/office/word/2010/wordprocessingShape" mc:Ignorable="w14 w15 wp14">
-  <w15:commentEx w15:paraId="00000001" w15:done="0"/>
-  <w15:commentEx w15:paraId="00000002" w15:done="0"/>
+  <w15:commentEx w15:paraId="00000003" w15:done="0"/>
+  <w15:commentEx w15:paraId="00000004" w15:paraIdParent="00000003" w15:done="0"/>
   <w15:commentEx w15:paraId="00000005" w15:done="0"/>
-  <w15:commentEx w15:paraId="00000006" w15:paraIdParent="00000005" w15:done="0"/>
-  <w15:commentEx w15:paraId="00000007" w15:done="0"/>
-  <w15:commentEx w15:paraId="00000008" w15:done="0"/>
+  <w15:commentEx w15:paraId="00000006" w15:done="0"/>
+  <w15:commentEx w15:paraId="00000009" w15:done="0"/>
+  <w15:commentEx w15:paraId="0000000A" w15:paraIdParent="00000009" w15:done="0"/>
   <w15:commentEx w15:paraId="0000000B" w15:done="0"/>
-  <w15:commentEx w15:paraId="0000000C" w15:paraIdParent="0000000B" w15:done="0"/>
+  <w15:commentEx w15:paraId="0000000C" w15:done="0"/>
 </w15:commentsEx>
 </file>
 
@@ -4968,10 +4975,10 @@
 
 <file path=word/commentsExtensibleDocument.xml><?xml version="1.0" encoding="utf-8"?>
 <w16cex:commentsExtensible xmlns:wpc="http://schemas.microsoft.com/office/word/2010/wordprocessingCanvas" xmlns:cx="http://schemas.microsoft.com/office/drawing/2014/chartex" xmlns:cx1="http://schemas.microsoft.com/office/drawing/2015/9/8/chartex" xmlns:cx2="http://schemas.microsoft.com/office/drawing/2015/10/21/chartex" xmlns:cx3="http://schemas.microsoft.com/office/drawing/2016/5/9/chartex" xmlns:cx4="http://schemas.microsoft.com/office/drawing/2016/5/10/chartex" xmlns:cx5="http://schemas.microsoft.com/office/drawing/2016/5/11/chartex" xmlns:cx6="http://schemas.microsoft.com/office/drawing/2016/5/12/chartex" xmlns:cx7="http://schemas.microsoft.com/office/drawing/2016/5/13/chartex" xmlns:cx8="http://schemas.microsoft.com/office/drawing/2016/5/14/chartex" xmlns:mc="http://schemas.openxmlformats.org/markup-compatibility/2006" xmlns:aink="http://schemas.microsoft.com/office/drawing/2016/ink" xmlns:am3d="http://schemas.microsoft.com/office/drawing/2017/model3d" xmlns:o="urn:schemas-microsoft-com:office:office" xmlns:r="http://schemas.openxmlformats.org/officeDocument/2006/relationships" xmlns:m="http://schemas.openxmlformats.org/officeDocument/2006/math" xmlns:v="urn:schemas-microsoft-com:vml" xmlns:wp14="http://schemas.microsoft.com/office/word/2010/wordprocessingDrawing" xmlns:wp="http://schemas.openxmlformats.org/drawingml/2006/wordprocessingDrawing" xmlns:w10="urn:schemas-microsoft-com:office:word" xmlns:w="http://schemas.openxmlformats.org/wordprocessingml/2006/main" xmlns:w14="http://schemas.microsoft.com/office/word/2010/wordml" xmlns:w15="http://schemas.microsoft.com/office/word/2012/wordml" xmlns:w16cex="http://schemas.microsoft.com/office/word/2018/wordml/cex" xmlns:w16cid="http://schemas.microsoft.com/office/word/2016/wordml/cid" xmlns:w16="http://schemas.microsoft.com/office/word/2018/wordml" xmlns:w16se="http://schemas.microsoft.com/office/word/2015/wordml/symex" xmlns:wpg="http://schemas.microsoft.com/office/word/2010/wordprocessingGroup" xmlns:wpi="http://schemas.microsoft.com/office/word/2010/wordprocessingInk" xmlns:wne="http://schemas.microsoft.com/office/word/2006/wordml" xmlns:wps="http://schemas.microsoft.com/office/word/2010/wordprocessingShape" mc:Ignorable="w14 w15 w16se w16cid w16 w16cex wp14">
+  <w16cex:commentExtensible w16cex:durableId="1C2DDE8A" w16cex:dateUtc="2023-10-30T23:29:00Z"/>
+  <w16cex:commentExtensible w16cex:durableId="595DC88D" w16cex:dateUtc="2023-11-02T00:56:02Z"/>
   <w16cex:commentExtensible w16cex:durableId="684FCB1D" w16cex:dateUtc="2023-10-30T23:20:00Z"/>
   <w16cex:commentExtensible w16cex:durableId="530CA5FD" w16cex:dateUtc="2023-10-31T15:39:19Z"/>
-  <w16cex:commentExtensible w16cex:durableId="1C2DDE8A" w16cex:dateUtc="2023-10-30T23:29:00Z"/>
-  <w16cex:commentExtensible w16cex:durableId="595DC88D" w16cex:dateUtc="2023-11-02T00:56:02Z"/>
 </w16cex:commentsExtensible>
 </file>
 
@@ -4979,23 +4986,22 @@
 <w16cid:commentsIds xmlns:mc="http://schemas.openxmlformats.org/markup-compatibility/2006" xmlns:w16cid="http://schemas.microsoft.com/office/word/2016/wordml/cid" mc:Ignorable="w16cid">
   <w16cid:commentId w16cid:paraId="00000001" w16cid:durableId="1CB3150A"/>
   <w16cid:commentId w16cid:paraId="00000002" w16cid:durableId="704C7E20"/>
-  <w16cid:commentId w16cid:paraId="00000003" w16cid:durableId="20D5C622"/>
-  <w16cid:commentId w16cid:paraId="00000004" w16cid:durableId="395FDFD9"/>
-  <w16cid:commentId w16cid:paraId="00000007" w16cid:durableId="0D98A6F8"/>
-  <w16cid:commentId w16cid:paraId="00000008" w16cid:durableId="74B9D60E"/>
+  <w16cid:commentId w16cid:paraId="00000003" w16cid:durableId="395FDFD9"/>
+  <w16cid:commentId w16cid:paraId="00000006" w16cid:durableId="0D98A6F8"/>
+  <w16cid:commentId w16cid:paraId="00000007" w16cid:durableId="74B9D60E"/>
 </w16cid:commentsIds>
 </file>
 
 <file path=word/commentsIdsDocument.xml><?xml version="1.0" encoding="utf-8"?>
 <w16cid:commentsIds xmlns:mc="http://schemas.openxmlformats.org/markup-compatibility/2006" xmlns:w16cid="http://schemas.microsoft.com/office/word/2016/wordml/cid" mc:Ignorable="w16cid">
-  <w16cid:commentId w16cid:paraId="00000001" w16cid:durableId="16ECBE87"/>
-  <w16cid:commentId w16cid:paraId="00000002" w16cid:durableId="1F0C557E"/>
-  <w16cid:commentId w16cid:paraId="00000005" w16cid:durableId="684FCB1D"/>
-  <w16cid:commentId w16cid:paraId="00000006" w16cid:durableId="530CA5FD"/>
-  <w16cid:commentId w16cid:paraId="00000007" w16cid:durableId="20CE8145"/>
-  <w16cid:commentId w16cid:paraId="00000008" w16cid:durableId="5056908F"/>
-  <w16cid:commentId w16cid:paraId="0000000B" w16cid:durableId="1C2DDE8A"/>
-  <w16cid:commentId w16cid:paraId="0000000C" w16cid:durableId="595DC88D"/>
+  <w16cid:commentId w16cid:paraId="00000003" w16cid:durableId="1C2DDE8A"/>
+  <w16cid:commentId w16cid:paraId="00000004" w16cid:durableId="595DC88D"/>
+  <w16cid:commentId w16cid:paraId="00000005" w16cid:durableId="5056908F"/>
+  <w16cid:commentId w16cid:paraId="00000006" w16cid:durableId="20CE8145"/>
+  <w16cid:commentId w16cid:paraId="00000009" w16cid:durableId="684FCB1D"/>
+  <w16cid:commentId w16cid:paraId="0000000A" w16cid:durableId="530CA5FD"/>
+  <w16cid:commentId w16cid:paraId="0000000B" w16cid:durableId="16ECBE87"/>
+  <w16cid:commentId w16cid:paraId="0000000C" w16cid:durableId="20D5C622"/>
 </w16cid:commentsIds>
 </file>
 

</xml_diff>